<commit_message>
RS: added start of contract import
</commit_message>
<xml_diff>
--- a/Sources.docx
+++ b/Sources.docx
@@ -225,19 +225,7 @@
           <w:rPr>
             <w:rStyle w:val="Hyperlink"/>
           </w:rPr>
-          <w:t>https://www.baseball-reference.com/leagues/majors/202</w:t>
-        </w:r>
-        <w:r>
-          <w:rPr>
-            <w:rStyle w:val="Hyperlink"/>
-          </w:rPr>
-          <w:t>3</w:t>
-        </w:r>
-        <w:r>
-          <w:rPr>
-            <w:rStyle w:val="Hyperlink"/>
-          </w:rPr>
-          <w:t>-value-pitching.shtml</w:t>
+          <w:t>https://www.baseball-reference.com/leagues/majors/2023-value-pitching.shtml</w:t>
         </w:r>
       </w:hyperlink>
       <w:r>
@@ -404,6 +392,93 @@
       </w:hyperlink>
       <w:r>
         <w:t>, accessed 12/7/24</w:t>
+      </w:r>
+    </w:p>
+    <w:p>
+      <w:pPr>
+        <w:pStyle w:val="ListParagraph"/>
+        <w:numPr>
+          <w:ilvl w:val="0"/>
+          <w:numId w:val="1"/>
+        </w:numPr>
+      </w:pPr>
+      <w:r>
+        <w:t>Salary and service time information:</w:t>
+      </w:r>
+    </w:p>
+    <w:p>
+      <w:pPr>
+        <w:pStyle w:val="ListParagraph"/>
+        <w:numPr>
+          <w:ilvl w:val="1"/>
+          <w:numId w:val="1"/>
+        </w:numPr>
+      </w:pPr>
+      <w:r>
+        <w:t xml:space="preserve">From Cot’s Baseball Contracts of Baseball Reference, </w:t>
+      </w:r>
+      <w:hyperlink r:id="rId19" w:history="1">
+        <w:r>
+          <w:rPr>
+            <w:rStyle w:val="Hyperlink"/>
+          </w:rPr>
+          <w:t>https://legacy.baseballprospectus.com/compensation/cots/</w:t>
+        </w:r>
+      </w:hyperlink>
+      <w:r>
+        <w:t>, accessed 12/8/24</w:t>
+      </w:r>
+    </w:p>
+    <w:p>
+      <w:pPr>
+        <w:pStyle w:val="ListParagraph"/>
+        <w:numPr>
+          <w:ilvl w:val="1"/>
+          <w:numId w:val="1"/>
+        </w:numPr>
+      </w:pPr>
+      <w:r>
+        <w:t xml:space="preserve">Salaries: </w:t>
+      </w:r>
+      <w:hyperlink r:id="rId20" w:history="1">
+        <w:r>
+          <w:rPr>
+            <w:rStyle w:val="Hyperlink"/>
+          </w:rPr>
+          <w:t>https://docs.google.com/spreadsheets/d/12XSXOQpjDJDCJKsA4xC1e_9FlS11aeioZy_p1nqpclg/edit?gid=1937251654#gid=1937251654</w:t>
+        </w:r>
+      </w:hyperlink>
+    </w:p>
+    <w:p>
+      <w:pPr>
+        <w:pStyle w:val="ListParagraph"/>
+        <w:numPr>
+          <w:ilvl w:val="1"/>
+          <w:numId w:val="1"/>
+        </w:numPr>
+      </w:pPr>
+      <w:r>
+        <w:t xml:space="preserve">Service Time and Position: </w:t>
+      </w:r>
+      <w:hyperlink r:id="rId21" w:history="1">
+        <w:r>
+          <w:rPr>
+            <w:rStyle w:val="Hyperlink"/>
+          </w:rPr>
+          <w:t>https://docs.google.com/spreadsheets/d/1m9ap5cOX3j4ZYnmceOZ0oK8GtLg5YGesNsxMZb6GFIs/edit?gid=1536365959#gid=1536365959</w:t>
+        </w:r>
+      </w:hyperlink>
+    </w:p>
+    <w:p>
+      <w:pPr>
+        <w:pStyle w:val="ListParagraph"/>
+        <w:numPr>
+          <w:ilvl w:val="1"/>
+          <w:numId w:val="1"/>
+        </w:numPr>
+      </w:pPr>
+      <w:r>
+        <w:t>Imported using googlesheets4 package in R (from CRAN)</w:t>
       </w:r>
     </w:p>
     <w:sectPr>
@@ -1140,6 +1215,7 @@
   <w:style w:type="character" w:default="1" w:styleId="DefaultParagraphFont">
     <w:name w:val="Default Paragraph Font"/>
     <w:uiPriority w:val="1"/>
+    <w:semiHidden/>
     <w:unhideWhenUsed/>
   </w:style>
   <w:style w:type="table" w:default="1" w:styleId="TableNormal">

</xml_diff>

<commit_message>
RS: Salary and service time data
</commit_message>
<xml_diff>
--- a/Sources.docx
+++ b/Sources.docx
@@ -440,7 +440,7 @@
       <w:r>
         <w:t xml:space="preserve">Salaries: </w:t>
       </w:r>
-      <w:hyperlink r:id="rId20" w:history="1">
+      <w:hyperlink r:id="rId20" w:anchor="gid=1937251654" w:history="1">
         <w:r>
           <w:rPr>
             <w:rStyle w:val="Hyperlink"/>
@@ -460,7 +460,7 @@
       <w:r>
         <w:t xml:space="preserve">Service Time and Position: </w:t>
       </w:r>
-      <w:hyperlink r:id="rId21" w:history="1">
+      <w:hyperlink r:id="rId21" w:anchor="gid=1536365959" w:history="1">
         <w:r>
           <w:rPr>
             <w:rStyle w:val="Hyperlink"/>
@@ -479,6 +479,102 @@
       </w:pPr>
       <w:r>
         <w:t>Imported using googlesheets4 package in R (from CRAN)</w:t>
+      </w:r>
+    </w:p>
+    <w:p>
+      <w:pPr>
+        <w:pStyle w:val="ListParagraph"/>
+        <w:numPr>
+          <w:ilvl w:val="1"/>
+          <w:numId w:val="1"/>
+        </w:numPr>
+      </w:pPr>
+      <w:r>
+        <w:t>Manual name fixes and Baseball Reference IDs collected from baseball-reference.com player pages</w:t>
+      </w:r>
+    </w:p>
+    <w:p>
+      <w:pPr>
+        <w:pStyle w:val="ListParagraph"/>
+        <w:numPr>
+          <w:ilvl w:val="0"/>
+          <w:numId w:val="1"/>
+        </w:numPr>
+      </w:pPr>
+      <w:r>
+        <w:t>SuperTwo.csv</w:t>
+      </w:r>
+    </w:p>
+    <w:p>
+      <w:pPr>
+        <w:pStyle w:val="ListParagraph"/>
+        <w:numPr>
+          <w:ilvl w:val="1"/>
+          <w:numId w:val="1"/>
+        </w:numPr>
+      </w:pPr>
+      <w:r>
+        <w:t xml:space="preserve">McDonald, </w:t>
+      </w:r>
+      <w:r>
+        <w:rPr>
+          <w:i/>
+          <w:iCs/>
+        </w:rPr>
+        <w:t>MLB Trade Rumors</w:t>
+      </w:r>
+      <w:r>
+        <w:t xml:space="preserve">, Nov. 8, 2024: </w:t>
+      </w:r>
+      <w:hyperlink r:id="rId22" w:history="1">
+        <w:r>
+          <w:rPr>
+            <w:rStyle w:val="Hyperlink"/>
+          </w:rPr>
+          <w:t>https://www.mlbtraderumors.com/2024/11/super-two-status-set-at-2-132-years-of-service.html</w:t>
+        </w:r>
+      </w:hyperlink>
+    </w:p>
+    <w:p>
+      <w:pPr>
+        <w:pStyle w:val="ListParagraph"/>
+        <w:numPr>
+          <w:ilvl w:val="1"/>
+          <w:numId w:val="1"/>
+        </w:numPr>
+      </w:pPr>
+      <w:r>
+        <w:t xml:space="preserve">Blum, </w:t>
+      </w:r>
+      <w:r>
+        <w:rPr>
+          <w:i/>
+          <w:iCs/>
+        </w:rPr>
+        <w:t>AP</w:t>
+      </w:r>
+      <w:r>
+        <w:t xml:space="preserve">, Nov. 8, 2024: </w:t>
+      </w:r>
+      <w:hyperlink r:id="rId23" w:history="1">
+        <w:r>
+          <w:rPr>
+            <w:rStyle w:val="Hyperlink"/>
+          </w:rPr>
+          <w:t>https://apnews.com/article/durran-crawford-perdomo-arbitration-20ead4f64cdc82bb8373a467b8cd15ff</w:t>
+        </w:r>
+      </w:hyperlink>
+    </w:p>
+    <w:p>
+      <w:pPr>
+        <w:pStyle w:val="ListParagraph"/>
+        <w:numPr>
+          <w:ilvl w:val="1"/>
+          <w:numId w:val="1"/>
+        </w:numPr>
+      </w:pPr>
+      <w:r>
+        <w:t>Accessed &amp; spreadsheet created 12/11/24</w:t>
       </w:r>
     </w:p>
     <w:sectPr>

</xml_diff>

<commit_message>
RS: updated 2024 pre-arb bonus and jan 2025 service time info
</commit_message>
<xml_diff>
--- a/Sources.docx
+++ b/Sources.docx
@@ -1,6 +1,6 @@
 
 <file path=word/document.xml><?xml version="1.0" encoding="utf-8"?>
-<w:document xmlns:wpc="http://schemas.microsoft.com/office/word/2010/wordprocessingCanvas" xmlns:cx="http://schemas.microsoft.com/office/drawing/2014/chartex" xmlns:cx1="http://schemas.microsoft.com/office/drawing/2015/9/8/chartex" xmlns:cx2="http://schemas.microsoft.com/office/drawing/2015/10/21/chartex" xmlns:cx3="http://schemas.microsoft.com/office/drawing/2016/5/9/chartex" xmlns:cx4="http://schemas.microsoft.com/office/drawing/2016/5/10/chartex" xmlns:cx5="http://schemas.microsoft.com/office/drawing/2016/5/11/chartex" xmlns:cx6="http://schemas.microsoft.com/office/drawing/2016/5/12/chartex" xmlns:cx7="http://schemas.microsoft.com/office/drawing/2016/5/13/chartex" xmlns:cx8="http://schemas.microsoft.com/office/drawing/2016/5/14/chartex" xmlns:mc="http://schemas.openxmlformats.org/markup-compatibility/2006" xmlns:aink="http://schemas.microsoft.com/office/drawing/2016/ink" xmlns:am3d="http://schemas.microsoft.com/office/drawing/2017/model3d" xmlns:o="urn:schemas-microsoft-com:office:office" xmlns:oel="http://schemas.microsoft.com/office/2019/extlst" xmlns:r="http://schemas.openxmlformats.org/officeDocument/2006/relationships" xmlns:m="http://schemas.openxmlformats.org/officeDocument/2006/math" xmlns:v="urn:schemas-microsoft-com:vml" xmlns:wp14="http://schemas.microsoft.com/office/word/2010/wordprocessingDrawing" xmlns:wp="http://schemas.openxmlformats.org/drawingml/2006/wordprocessingDrawing" xmlns:w10="urn:schemas-microsoft-com:office:word" xmlns:w="http://schemas.openxmlformats.org/wordprocessingml/2006/main" xmlns:w14="http://schemas.microsoft.com/office/word/2010/wordml" xmlns:w15="http://schemas.microsoft.com/office/word/2012/wordml" xmlns:w16cex="http://schemas.microsoft.com/office/word/2018/wordml/cex" xmlns:w16cid="http://schemas.microsoft.com/office/word/2016/wordml/cid" xmlns:w16="http://schemas.microsoft.com/office/word/2018/wordml" xmlns:w16du="http://schemas.microsoft.com/office/word/2023/wordml/word16du" xmlns:w16sdtdh="http://schemas.microsoft.com/office/word/2020/wordml/sdtdatahash" xmlns:w16se="http://schemas.microsoft.com/office/word/2015/wordml/symex" xmlns:wpg="http://schemas.microsoft.com/office/word/2010/wordprocessingGroup" xmlns:wpi="http://schemas.microsoft.com/office/word/2010/wordprocessingInk" xmlns:wne="http://schemas.microsoft.com/office/word/2006/wordml" xmlns:wps="http://schemas.microsoft.com/office/word/2010/wordprocessingShape" mc:Ignorable="w14 w15 w16se w16cid w16 w16cex w16sdtdh w16du wp14">
+<w:document xmlns:wpc="http://schemas.microsoft.com/office/word/2010/wordprocessingCanvas" xmlns:cx="http://schemas.microsoft.com/office/drawing/2014/chartex" xmlns:cx1="http://schemas.microsoft.com/office/drawing/2015/9/8/chartex" xmlns:cx2="http://schemas.microsoft.com/office/drawing/2015/10/21/chartex" xmlns:cx3="http://schemas.microsoft.com/office/drawing/2016/5/9/chartex" xmlns:cx4="http://schemas.microsoft.com/office/drawing/2016/5/10/chartex" xmlns:cx5="http://schemas.microsoft.com/office/drawing/2016/5/11/chartex" xmlns:cx6="http://schemas.microsoft.com/office/drawing/2016/5/12/chartex" xmlns:cx7="http://schemas.microsoft.com/office/drawing/2016/5/13/chartex" xmlns:cx8="http://schemas.microsoft.com/office/drawing/2016/5/14/chartex" xmlns:mc="http://schemas.openxmlformats.org/markup-compatibility/2006" xmlns:aink="http://schemas.microsoft.com/office/drawing/2016/ink" xmlns:am3d="http://schemas.microsoft.com/office/drawing/2017/model3d" xmlns:o="urn:schemas-microsoft-com:office:office" xmlns:oel="http://schemas.microsoft.com/office/2019/extlst" xmlns:r="http://schemas.openxmlformats.org/officeDocument/2006/relationships" xmlns:m="http://schemas.openxmlformats.org/officeDocument/2006/math" xmlns:v="urn:schemas-microsoft-com:vml" xmlns:wp14="http://schemas.microsoft.com/office/word/2010/wordprocessingDrawing" xmlns:wp="http://schemas.openxmlformats.org/drawingml/2006/wordprocessingDrawing" xmlns:w10="urn:schemas-microsoft-com:office:word" xmlns:w="http://schemas.openxmlformats.org/wordprocessingml/2006/main" xmlns:w14="http://schemas.microsoft.com/office/word/2010/wordml" xmlns:w15="http://schemas.microsoft.com/office/word/2012/wordml" xmlns:w16cex="http://schemas.microsoft.com/office/word/2018/wordml/cex" xmlns:w16cid="http://schemas.microsoft.com/office/word/2016/wordml/cid" xmlns:w16="http://schemas.microsoft.com/office/word/2018/wordml" xmlns:w16du="http://schemas.microsoft.com/office/word/2023/wordml/word16du" xmlns:w16sdtdh="http://schemas.microsoft.com/office/word/2020/wordml/sdtdatahash" xmlns:w16sdtfl="http://schemas.microsoft.com/office/word/2024/wordml/sdtformatlock" xmlns:w16se="http://schemas.microsoft.com/office/word/2015/wordml/symex" xmlns:wpg="http://schemas.microsoft.com/office/word/2010/wordprocessingGroup" xmlns:wpi="http://schemas.microsoft.com/office/word/2010/wordprocessingInk" xmlns:wne="http://schemas.microsoft.com/office/word/2006/wordml" xmlns:wps="http://schemas.microsoft.com/office/word/2010/wordprocessingShape" mc:Ignorable="w14 w15 w16se w16cid w16 w16cex w16sdtdh w16sdtfl w16du wp14">
   <w:body>
     <w:p>
       <w:r>
@@ -178,6 +178,29 @@
       <w:pPr>
         <w:pStyle w:val="ListParagraph"/>
         <w:numPr>
+          <w:ilvl w:val="1"/>
+          <w:numId w:val="1"/>
+        </w:numPr>
+      </w:pPr>
+      <w:r>
+        <w:t xml:space="preserve">2024 Pre-Arbitration Bonus Pool List, AP News, 12/13/24, </w:t>
+      </w:r>
+      <w:hyperlink r:id="rId10" w:history="1">
+        <w:r>
+          <w:rPr>
+            <w:rStyle w:val="Hyperlink"/>
+          </w:rPr>
+          <w:t>https://apnews.com/sports/baseball-5dc4b61e33649fa5d08e17c3de87cf67</w:t>
+        </w:r>
+      </w:hyperlink>
+      <w:r>
+        <w:t>, accessed 2/7/25</w:t>
+      </w:r>
+    </w:p>
+    <w:p>
+      <w:pPr>
+        <w:pStyle w:val="ListParagraph"/>
+        <w:numPr>
           <w:ilvl w:val="0"/>
           <w:numId w:val="1"/>
         </w:numPr>
@@ -197,7 +220,7 @@
       <w:r>
         <w:t xml:space="preserve">BRp22: 2022 pitching value, </w:t>
       </w:r>
-      <w:hyperlink r:id="rId10" w:history="1">
+      <w:hyperlink r:id="rId11" w:history="1">
         <w:r>
           <w:rPr>
             <w:rStyle w:val="Hyperlink"/>
@@ -220,7 +243,7 @@
       <w:r>
         <w:t xml:space="preserve">BRp23: 2023 pitching value, </w:t>
       </w:r>
-      <w:hyperlink r:id="rId11" w:history="1">
+      <w:hyperlink r:id="rId12" w:history="1">
         <w:r>
           <w:rPr>
             <w:rStyle w:val="Hyperlink"/>
@@ -243,7 +266,7 @@
       <w:r>
         <w:t xml:space="preserve">BRp24: 2024 pitching value, </w:t>
       </w:r>
-      <w:hyperlink r:id="rId12" w:history="1">
+      <w:hyperlink r:id="rId13" w:history="1">
         <w:r>
           <w:rPr>
             <w:rStyle w:val="Hyperlink"/>
@@ -266,7 +289,7 @@
       <w:r>
         <w:t xml:space="preserve">BRb22: 2022 batting value, </w:t>
       </w:r>
-      <w:hyperlink r:id="rId13" w:history="1">
+      <w:hyperlink r:id="rId14" w:history="1">
         <w:r>
           <w:rPr>
             <w:rStyle w:val="Hyperlink"/>
@@ -289,7 +312,7 @@
       <w:r>
         <w:t xml:space="preserve">BRb23: 2023 batting value, </w:t>
       </w:r>
-      <w:hyperlink r:id="rId14" w:history="1">
+      <w:hyperlink r:id="rId15" w:history="1">
         <w:r>
           <w:rPr>
             <w:rStyle w:val="Hyperlink"/>
@@ -312,7 +335,7 @@
       <w:r>
         <w:t xml:space="preserve">BRb24: 2024 batting value, </w:t>
       </w:r>
-      <w:hyperlink r:id="rId15" w:history="1">
+      <w:hyperlink r:id="rId16" w:history="1">
         <w:r>
           <w:rPr>
             <w:rStyle w:val="Hyperlink"/>
@@ -333,9 +356,10 @@
         </w:numPr>
       </w:pPr>
       <w:r>
+        <w:lastRenderedPageBreak/>
         <w:t xml:space="preserve">FGp.csv: FanGraphs pitching leaderboard, </w:t>
       </w:r>
-      <w:hyperlink r:id="rId16" w:history="1">
+      <w:hyperlink r:id="rId17" w:history="1">
         <w:r>
           <w:rPr>
             <w:rStyle w:val="Hyperlink"/>
@@ -356,10 +380,9 @@
         </w:numPr>
       </w:pPr>
       <w:r>
-        <w:lastRenderedPageBreak/>
         <w:t xml:space="preserve">FGb.csv: FanGraphs batting leaderboard, </w:t>
       </w:r>
-      <w:hyperlink r:id="rId17" w:history="1">
+      <w:hyperlink r:id="rId18" w:history="1">
         <w:r>
           <w:rPr>
             <w:rStyle w:val="Hyperlink"/>
@@ -382,7 +405,7 @@
       <w:r>
         <w:t xml:space="preserve">BP.xlsx: Baseball Prospectus Leaderboards, </w:t>
       </w:r>
-      <w:hyperlink r:id="rId18" w:history="1">
+      <w:hyperlink r:id="rId19" w:history="1">
         <w:r>
           <w:rPr>
             <w:rStyle w:val="Hyperlink"/>
@@ -417,7 +440,7 @@
       <w:r>
         <w:t xml:space="preserve">From Cot’s Baseball Contracts of Baseball Reference, </w:t>
       </w:r>
-      <w:hyperlink r:id="rId19" w:history="1">
+      <w:hyperlink r:id="rId20" w:history="1">
         <w:r>
           <w:rPr>
             <w:rStyle w:val="Hyperlink"/>
@@ -440,7 +463,7 @@
       <w:r>
         <w:t xml:space="preserve">Salaries: </w:t>
       </w:r>
-      <w:hyperlink r:id="rId20" w:anchor="gid=1937251654" w:history="1">
+      <w:hyperlink r:id="rId21" w:anchor="gid=1937251654" w:history="1">
         <w:r>
           <w:rPr>
             <w:rStyle w:val="Hyperlink"/>
@@ -460,7 +483,7 @@
       <w:r>
         <w:t xml:space="preserve">Service Time and Position: </w:t>
       </w:r>
-      <w:hyperlink r:id="rId21" w:anchor="gid=1536365959" w:history="1">
+      <w:hyperlink r:id="rId22" w:anchor="gid=1536365959" w:history="1">
         <w:r>
           <w:rPr>
             <w:rStyle w:val="Hyperlink"/>
@@ -526,7 +549,7 @@
       <w:r>
         <w:t xml:space="preserve">, Nov. 8, 2024: </w:t>
       </w:r>
-      <w:hyperlink r:id="rId22" w:history="1">
+      <w:hyperlink r:id="rId23" w:history="1">
         <w:r>
           <w:rPr>
             <w:rStyle w:val="Hyperlink"/>
@@ -556,7 +579,7 @@
       <w:r>
         <w:t xml:space="preserve">, Nov. 8, 2024: </w:t>
       </w:r>
-      <w:hyperlink r:id="rId23" w:history="1">
+      <w:hyperlink r:id="rId24" w:history="1">
         <w:r>
           <w:rPr>
             <w:rStyle w:val="Hyperlink"/>
@@ -588,7 +611,7 @@
 </file>
 
 <file path=word/numbering.xml><?xml version="1.0" encoding="utf-8"?>
-<w:numbering xmlns:wpc="http://schemas.microsoft.com/office/word/2010/wordprocessingCanvas" xmlns:cx="http://schemas.microsoft.com/office/drawing/2014/chartex" xmlns:cx1="http://schemas.microsoft.com/office/drawing/2015/9/8/chartex" xmlns:cx2="http://schemas.microsoft.com/office/drawing/2015/10/21/chartex" xmlns:cx3="http://schemas.microsoft.com/office/drawing/2016/5/9/chartex" xmlns:cx4="http://schemas.microsoft.com/office/drawing/2016/5/10/chartex" xmlns:cx5="http://schemas.microsoft.com/office/drawing/2016/5/11/chartex" xmlns:cx6="http://schemas.microsoft.com/office/drawing/2016/5/12/chartex" xmlns:cx7="http://schemas.microsoft.com/office/drawing/2016/5/13/chartex" xmlns:cx8="http://schemas.microsoft.com/office/drawing/2016/5/14/chartex" xmlns:mc="http://schemas.openxmlformats.org/markup-compatibility/2006" xmlns:aink="http://schemas.microsoft.com/office/drawing/2016/ink" xmlns:am3d="http://schemas.microsoft.com/office/drawing/2017/model3d" xmlns:o="urn:schemas-microsoft-com:office:office" xmlns:oel="http://schemas.microsoft.com/office/2019/extlst" xmlns:r="http://schemas.openxmlformats.org/officeDocument/2006/relationships" xmlns:m="http://schemas.openxmlformats.org/officeDocument/2006/math" xmlns:v="urn:schemas-microsoft-com:vml" xmlns:wp14="http://schemas.microsoft.com/office/word/2010/wordprocessingDrawing" xmlns:wp="http://schemas.openxmlformats.org/drawingml/2006/wordprocessingDrawing" xmlns:w10="urn:schemas-microsoft-com:office:word" xmlns:w="http://schemas.openxmlformats.org/wordprocessingml/2006/main" xmlns:w14="http://schemas.microsoft.com/office/word/2010/wordml" xmlns:w15="http://schemas.microsoft.com/office/word/2012/wordml" xmlns:w16cex="http://schemas.microsoft.com/office/word/2018/wordml/cex" xmlns:w16cid="http://schemas.microsoft.com/office/word/2016/wordml/cid" xmlns:w16="http://schemas.microsoft.com/office/word/2018/wordml" xmlns:w16du="http://schemas.microsoft.com/office/word/2023/wordml/word16du" xmlns:w16sdtdh="http://schemas.microsoft.com/office/word/2020/wordml/sdtdatahash" xmlns:w16se="http://schemas.microsoft.com/office/word/2015/wordml/symex" xmlns:wpg="http://schemas.microsoft.com/office/word/2010/wordprocessingGroup" xmlns:wpi="http://schemas.microsoft.com/office/word/2010/wordprocessingInk" xmlns:wne="http://schemas.microsoft.com/office/word/2006/wordml" xmlns:wps="http://schemas.microsoft.com/office/word/2010/wordprocessingShape" mc:Ignorable="w14 w15 w16se w16cid w16 w16cex w16sdtdh w16du wp14">
+<w:numbering xmlns:wpc="http://schemas.microsoft.com/office/word/2010/wordprocessingCanvas" xmlns:cx="http://schemas.microsoft.com/office/drawing/2014/chartex" xmlns:cx1="http://schemas.microsoft.com/office/drawing/2015/9/8/chartex" xmlns:cx2="http://schemas.microsoft.com/office/drawing/2015/10/21/chartex" xmlns:cx3="http://schemas.microsoft.com/office/drawing/2016/5/9/chartex" xmlns:cx4="http://schemas.microsoft.com/office/drawing/2016/5/10/chartex" xmlns:cx5="http://schemas.microsoft.com/office/drawing/2016/5/11/chartex" xmlns:cx6="http://schemas.microsoft.com/office/drawing/2016/5/12/chartex" xmlns:cx7="http://schemas.microsoft.com/office/drawing/2016/5/13/chartex" xmlns:cx8="http://schemas.microsoft.com/office/drawing/2016/5/14/chartex" xmlns:mc="http://schemas.openxmlformats.org/markup-compatibility/2006" xmlns:aink="http://schemas.microsoft.com/office/drawing/2016/ink" xmlns:am3d="http://schemas.microsoft.com/office/drawing/2017/model3d" xmlns:o="urn:schemas-microsoft-com:office:office" xmlns:oel="http://schemas.microsoft.com/office/2019/extlst" xmlns:r="http://schemas.openxmlformats.org/officeDocument/2006/relationships" xmlns:m="http://schemas.openxmlformats.org/officeDocument/2006/math" xmlns:v="urn:schemas-microsoft-com:vml" xmlns:wp14="http://schemas.microsoft.com/office/word/2010/wordprocessingDrawing" xmlns:wp="http://schemas.openxmlformats.org/drawingml/2006/wordprocessingDrawing" xmlns:w10="urn:schemas-microsoft-com:office:word" xmlns:w="http://schemas.openxmlformats.org/wordprocessingml/2006/main" xmlns:w14="http://schemas.microsoft.com/office/word/2010/wordml" xmlns:w15="http://schemas.microsoft.com/office/word/2012/wordml" xmlns:w16cex="http://schemas.microsoft.com/office/word/2018/wordml/cex" xmlns:w16cid="http://schemas.microsoft.com/office/word/2016/wordml/cid" xmlns:w16="http://schemas.microsoft.com/office/word/2018/wordml" xmlns:w16du="http://schemas.microsoft.com/office/word/2023/wordml/word16du" xmlns:w16sdtdh="http://schemas.microsoft.com/office/word/2020/wordml/sdtdatahash" xmlns:w16sdtfl="http://schemas.microsoft.com/office/word/2024/wordml/sdtformatlock" xmlns:w16se="http://schemas.microsoft.com/office/word/2015/wordml/symex" xmlns:wpg="http://schemas.microsoft.com/office/word/2010/wordprocessingGroup" xmlns:wpi="http://schemas.microsoft.com/office/word/2010/wordprocessingInk" xmlns:wne="http://schemas.microsoft.com/office/word/2006/wordml" xmlns:wps="http://schemas.microsoft.com/office/word/2010/wordprocessingShape" mc:Ignorable="w14 w15 w16se w16cid w16 w16cex w16sdtdh w16sdtfl w16du wp14">
   <w:abstractNum w:abstractNumId="0" w15:restartNumberingAfterBreak="0">
     <w:nsid w:val="61357D7A"/>
     <w:multiLevelType w:val="hybridMultilevel"/>
@@ -709,7 +732,7 @@
 </file>
 
 <file path=word/styles.xml><?xml version="1.0" encoding="utf-8"?>
-<w:styles xmlns:mc="http://schemas.openxmlformats.org/markup-compatibility/2006" xmlns:r="http://schemas.openxmlformats.org/officeDocument/2006/relationships" xmlns:w="http://schemas.openxmlformats.org/wordprocessingml/2006/main" xmlns:w14="http://schemas.microsoft.com/office/word/2010/wordml" xmlns:w15="http://schemas.microsoft.com/office/word/2012/wordml" xmlns:w16cex="http://schemas.microsoft.com/office/word/2018/wordml/cex" xmlns:w16cid="http://schemas.microsoft.com/office/word/2016/wordml/cid" xmlns:w16="http://schemas.microsoft.com/office/word/2018/wordml" xmlns:w16du="http://schemas.microsoft.com/office/word/2023/wordml/word16du" xmlns:w16sdtdh="http://schemas.microsoft.com/office/word/2020/wordml/sdtdatahash" xmlns:w16se="http://schemas.microsoft.com/office/word/2015/wordml/symex" mc:Ignorable="w14 w15 w16se w16cid w16 w16cex w16sdtdh w16du">
+<w:styles xmlns:mc="http://schemas.openxmlformats.org/markup-compatibility/2006" xmlns:r="http://schemas.openxmlformats.org/officeDocument/2006/relationships" xmlns:w="http://schemas.openxmlformats.org/wordprocessingml/2006/main" xmlns:w14="http://schemas.microsoft.com/office/word/2010/wordml" xmlns:w15="http://schemas.microsoft.com/office/word/2012/wordml" xmlns:w16cex="http://schemas.microsoft.com/office/word/2018/wordml/cex" xmlns:w16cid="http://schemas.microsoft.com/office/word/2016/wordml/cid" xmlns:w16="http://schemas.microsoft.com/office/word/2018/wordml" xmlns:w16du="http://schemas.microsoft.com/office/word/2023/wordml/word16du" xmlns:w16sdtdh="http://schemas.microsoft.com/office/word/2020/wordml/sdtdatahash" xmlns:w16sdtfl="http://schemas.microsoft.com/office/word/2024/wordml/sdtformatlock" xmlns:w16se="http://schemas.microsoft.com/office/word/2015/wordml/symex" mc:Ignorable="w14 w15 w16se w16cid w16 w16cex w16sdtdh w16sdtfl w16du">
   <w:docDefaults>
     <w:rPrDefault>
       <w:rPr>

</xml_diff>